<commit_message>
todas las hps consultas
</commit_message>
<xml_diff>
--- a/lab05/PUNTO UNO.docx
+++ b/lab05/PUNTO UNO.docx
@@ -2813,6 +2813,1620 @@
         <w:rPr>
           <w:rFonts w:ascii="DejaVuSans-Bold" w:hAnsi="DejaVuSans-Bold" w:cs="DejaVuSans-Bold"/>
           <w:b/>
+          <w:bCs/>
+          <w:sz w:val="20"/>
+          <w:szCs w:val="20"/>
+        </w:rPr>
+      </w:pPr>
+    </w:p>
+    <w:p>
+      <w:pPr>
+        <w:pStyle w:val="ListParagraph"/>
+        <w:numPr>
+          <w:ilvl w:val="0"/>
+          <w:numId w:val="2"/>
+        </w:numPr>
+        <w:autoSpaceDE w:val="0"/>
+        <w:autoSpaceDN w:val="0"/>
+        <w:adjustRightInd w:val="0"/>
+        <w:spacing w:after="0" w:line="240" w:lineRule="auto"/>
+        <w:rPr>
+          <w:rFonts w:ascii="DejaVuSans-Bold" w:hAnsi="DejaVuSans-Bold" w:cs="DejaVuSans-Bold"/>
+          <w:b/>
+          <w:bCs/>
+          <w:sz w:val="20"/>
+          <w:szCs w:val="20"/>
+        </w:rPr>
+      </w:pPr>
+      <w:r>
+        <w:rPr>
+          <w:rFonts w:ascii="DejaVuSans" w:hAnsi="DejaVuSans" w:cs="DejaVuSans"/>
+          <w:sz w:val="16"/>
+          <w:szCs w:val="16"/>
+        </w:rPr>
+        <w:t>¿</w:t>
+      </w:r>
+      <w:proofErr w:type="spellStart"/>
+      <w:r>
+        <w:rPr>
+          <w:rFonts w:ascii="DejaVuSans" w:hAnsi="DejaVuSans" w:cs="DejaVuSans"/>
+          <w:sz w:val="16"/>
+          <w:szCs w:val="16"/>
+        </w:rPr>
+        <w:t>En</w:t>
+      </w:r>
+      <w:proofErr w:type="spellEnd"/>
+      <w:r>
+        <w:rPr>
+          <w:rFonts w:ascii="DejaVuSans" w:hAnsi="DejaVuSans" w:cs="DejaVuSans"/>
+          <w:sz w:val="16"/>
+          <w:szCs w:val="16"/>
+        </w:rPr>
+        <w:t xml:space="preserve"> </w:t>
+      </w:r>
+      <w:proofErr w:type="spellStart"/>
+      <w:r>
+        <w:rPr>
+          <w:rFonts w:ascii="DejaVuSans" w:hAnsi="DejaVuSans" w:cs="DejaVuSans"/>
+          <w:sz w:val="16"/>
+          <w:szCs w:val="16"/>
+        </w:rPr>
+        <w:t>qué</w:t>
+      </w:r>
+      <w:proofErr w:type="spellEnd"/>
+      <w:r>
+        <w:rPr>
+          <w:rFonts w:ascii="DejaVuSans" w:hAnsi="DejaVuSans" w:cs="DejaVuSans"/>
+          <w:sz w:val="16"/>
+          <w:szCs w:val="16"/>
+        </w:rPr>
+        <w:t xml:space="preserve"> </w:t>
+      </w:r>
+      <w:proofErr w:type="spellStart"/>
+      <w:r>
+        <w:rPr>
+          <w:rFonts w:ascii="DejaVuSans" w:hAnsi="DejaVuSans" w:cs="DejaVuSans"/>
+          <w:sz w:val="16"/>
+          <w:szCs w:val="16"/>
+        </w:rPr>
+        <w:t>países</w:t>
+      </w:r>
+      <w:proofErr w:type="spellEnd"/>
+      <w:r>
+        <w:rPr>
+          <w:rFonts w:ascii="DejaVuSans" w:hAnsi="DejaVuSans" w:cs="DejaVuSans"/>
+          <w:sz w:val="16"/>
+          <w:szCs w:val="16"/>
+        </w:rPr>
+        <w:t xml:space="preserve"> se </w:t>
+      </w:r>
+      <w:proofErr w:type="spellStart"/>
+      <w:r>
+        <w:rPr>
+          <w:rFonts w:ascii="DejaVuSans" w:hAnsi="DejaVuSans" w:cs="DejaVuSans"/>
+          <w:sz w:val="16"/>
+          <w:szCs w:val="16"/>
+        </w:rPr>
+        <w:t>habla</w:t>
+      </w:r>
+      <w:proofErr w:type="spellEnd"/>
+      <w:r>
+        <w:rPr>
+          <w:rFonts w:ascii="DejaVuSans" w:hAnsi="DejaVuSans" w:cs="DejaVuSans"/>
+          <w:sz w:val="16"/>
+          <w:szCs w:val="16"/>
+        </w:rPr>
+        <w:t xml:space="preserve"> </w:t>
+      </w:r>
+      <w:proofErr w:type="spellStart"/>
+      <w:r>
+        <w:rPr>
+          <w:rFonts w:ascii="DejaVuSans" w:hAnsi="DejaVuSans" w:cs="DejaVuSans"/>
+          <w:sz w:val="16"/>
+          <w:szCs w:val="16"/>
+        </w:rPr>
+        <w:t>español</w:t>
+      </w:r>
+      <w:proofErr w:type="spellEnd"/>
+      <w:r>
+        <w:rPr>
+          <w:rFonts w:ascii="DejaVuSans" w:hAnsi="DejaVuSans" w:cs="DejaVuSans"/>
+          <w:sz w:val="16"/>
+          <w:szCs w:val="16"/>
+        </w:rPr>
+        <w:t xml:space="preserve">? </w:t>
+      </w:r>
+      <w:r>
+        <w:rPr>
+          <w:rFonts w:ascii="DejaVuSans" w:hAnsi="DejaVuSans" w:cs="DejaVuSans"/>
+          <w:sz w:val="12"/>
+          <w:szCs w:val="12"/>
+        </w:rPr>
+        <w:t>[</w:t>
+      </w:r>
+      <w:proofErr w:type="spellStart"/>
+      <w:r>
+        <w:rPr>
+          <w:rFonts w:ascii="DejaVuSans" w:hAnsi="DejaVuSans" w:cs="DejaVuSans"/>
+          <w:sz w:val="12"/>
+          <w:szCs w:val="12"/>
+        </w:rPr>
+        <w:t>Nombre</w:t>
+      </w:r>
+      <w:proofErr w:type="spellEnd"/>
+      <w:r>
+        <w:rPr>
+          <w:rFonts w:ascii="DejaVuSans" w:hAnsi="DejaVuSans" w:cs="DejaVuSans"/>
+          <w:sz w:val="12"/>
+          <w:szCs w:val="12"/>
+        </w:rPr>
+        <w:t>]</w:t>
+      </w:r>
+    </w:p>
+    <w:p>
+      <w:pPr>
+        <w:pStyle w:val="ListParagraph"/>
+        <w:autoSpaceDE w:val="0"/>
+        <w:autoSpaceDN w:val="0"/>
+        <w:adjustRightInd w:val="0"/>
+        <w:spacing w:after="0" w:line="240" w:lineRule="auto"/>
+        <w:ind w:left="1080"/>
+        <w:rPr>
+          <w:rFonts w:ascii="DejaVuSans-Bold" w:hAnsi="DejaVuSans-Bold" w:cs="DejaVuSans-Bold"/>
+          <w:b/>
+          <w:bCs/>
+          <w:sz w:val="20"/>
+          <w:szCs w:val="20"/>
+        </w:rPr>
+      </w:pPr>
+      <w:r>
+        <w:rPr>
+          <w:rFonts w:ascii="DejaVuSans-Bold" w:hAnsi="DejaVuSans-Bold" w:cs="DejaVuSans-Bold"/>
+          <w:b/>
+          <w:bCs/>
+          <w:noProof/>
+          <w:sz w:val="20"/>
+          <w:szCs w:val="20"/>
+        </w:rPr>
+        <w:lastRenderedPageBreak/>
+        <w:drawing>
+          <wp:inline distT="0" distB="0" distL="0" distR="0">
+            <wp:extent cx="3867690" cy="4696480"/>
+            <wp:effectExtent l="0" t="0" r="0" b="0"/>
+            <wp:docPr id="13" name="Picture 13"/>
+            <wp:cNvGraphicFramePr>
+              <a:graphicFrameLocks xmlns:a="http://schemas.openxmlformats.org/drawingml/2006/main" noChangeAspect="1"/>
+            </wp:cNvGraphicFramePr>
+            <a:graphic xmlns:a="http://schemas.openxmlformats.org/drawingml/2006/main">
+              <a:graphicData uri="http://schemas.openxmlformats.org/drawingml/2006/picture">
+                <pic:pic xmlns:pic="http://schemas.openxmlformats.org/drawingml/2006/picture">
+                  <pic:nvPicPr>
+                    <pic:cNvPr id="13" name="C8C4F9E.tmp"/>
+                    <pic:cNvPicPr/>
+                  </pic:nvPicPr>
+                  <pic:blipFill>
+                    <a:blip r:embed="rId17">
+                      <a:extLst>
+                        <a:ext uri="{28A0092B-C50C-407E-A947-70E740481C1C}">
+                          <a14:useLocalDpi xmlns:a14="http://schemas.microsoft.com/office/drawing/2010/main" val="0"/>
+                        </a:ext>
+                      </a:extLst>
+                    </a:blip>
+                    <a:stretch>
+                      <a:fillRect/>
+                    </a:stretch>
+                  </pic:blipFill>
+                  <pic:spPr>
+                    <a:xfrm>
+                      <a:off x="0" y="0"/>
+                      <a:ext cx="3867690" cy="4696480"/>
+                    </a:xfrm>
+                    <a:prstGeom prst="rect">
+                      <a:avLst/>
+                    </a:prstGeom>
+                  </pic:spPr>
+                </pic:pic>
+              </a:graphicData>
+            </a:graphic>
+          </wp:inline>
+        </w:drawing>
+      </w:r>
+    </w:p>
+    <w:p>
+      <w:pPr>
+        <w:pStyle w:val="ListParagraph"/>
+        <w:numPr>
+          <w:ilvl w:val="0"/>
+          <w:numId w:val="2"/>
+        </w:numPr>
+        <w:autoSpaceDE w:val="0"/>
+        <w:autoSpaceDN w:val="0"/>
+        <w:adjustRightInd w:val="0"/>
+        <w:spacing w:after="0" w:line="240" w:lineRule="auto"/>
+        <w:rPr>
+          <w:rFonts w:ascii="DejaVuSans" w:hAnsi="DejaVuSans" w:cs="DejaVuSans"/>
+          <w:sz w:val="12"/>
+          <w:szCs w:val="12"/>
+        </w:rPr>
+      </w:pPr>
+      <w:r>
+        <w:rPr>
+          <w:rFonts w:ascii="DejaVuSans" w:hAnsi="DejaVuSans" w:cs="DejaVuSans"/>
+          <w:sz w:val="16"/>
+          <w:szCs w:val="16"/>
+        </w:rPr>
+        <w:t>¿</w:t>
+      </w:r>
+      <w:proofErr w:type="spellStart"/>
+      <w:r>
+        <w:rPr>
+          <w:rFonts w:ascii="DejaVuSans" w:hAnsi="DejaVuSans" w:cs="DejaVuSans"/>
+          <w:sz w:val="16"/>
+          <w:szCs w:val="16"/>
+        </w:rPr>
+        <w:t>En</w:t>
+      </w:r>
+      <w:proofErr w:type="spellEnd"/>
+      <w:r>
+        <w:rPr>
+          <w:rFonts w:ascii="DejaVuSans" w:hAnsi="DejaVuSans" w:cs="DejaVuSans"/>
+          <w:sz w:val="16"/>
+          <w:szCs w:val="16"/>
+        </w:rPr>
+        <w:t xml:space="preserve"> </w:t>
+      </w:r>
+      <w:proofErr w:type="spellStart"/>
+      <w:r>
+        <w:rPr>
+          <w:rFonts w:ascii="DejaVuSans" w:hAnsi="DejaVuSans" w:cs="DejaVuSans"/>
+          <w:sz w:val="16"/>
+          <w:szCs w:val="16"/>
+        </w:rPr>
+        <w:t>qué</w:t>
+      </w:r>
+      <w:proofErr w:type="spellEnd"/>
+      <w:r>
+        <w:rPr>
+          <w:rFonts w:ascii="DejaVuSans" w:hAnsi="DejaVuSans" w:cs="DejaVuSans"/>
+          <w:sz w:val="16"/>
+          <w:szCs w:val="16"/>
+        </w:rPr>
+        <w:t xml:space="preserve"> </w:t>
+      </w:r>
+      <w:proofErr w:type="spellStart"/>
+      <w:r>
+        <w:rPr>
+          <w:rFonts w:ascii="DejaVuSans" w:hAnsi="DejaVuSans" w:cs="DejaVuSans"/>
+          <w:sz w:val="16"/>
+          <w:szCs w:val="16"/>
+        </w:rPr>
+        <w:t>paises</w:t>
+      </w:r>
+      <w:proofErr w:type="spellEnd"/>
+      <w:r>
+        <w:rPr>
+          <w:rFonts w:ascii="DejaVuSans" w:hAnsi="DejaVuSans" w:cs="DejaVuSans"/>
+          <w:sz w:val="16"/>
+          <w:szCs w:val="16"/>
+        </w:rPr>
+        <w:t xml:space="preserve"> se </w:t>
+      </w:r>
+      <w:proofErr w:type="spellStart"/>
+      <w:r>
+        <w:rPr>
+          <w:rFonts w:ascii="DejaVuSans" w:hAnsi="DejaVuSans" w:cs="DejaVuSans"/>
+          <w:sz w:val="16"/>
+          <w:szCs w:val="16"/>
+        </w:rPr>
+        <w:t>habla</w:t>
+      </w:r>
+      <w:proofErr w:type="spellEnd"/>
+      <w:r>
+        <w:rPr>
+          <w:rFonts w:ascii="DejaVuSans" w:hAnsi="DejaVuSans" w:cs="DejaVuSans"/>
+          <w:sz w:val="16"/>
+          <w:szCs w:val="16"/>
+        </w:rPr>
+        <w:t xml:space="preserve"> </w:t>
+      </w:r>
+      <w:proofErr w:type="spellStart"/>
+      <w:r>
+        <w:rPr>
+          <w:rFonts w:ascii="DejaVuSans" w:hAnsi="DejaVuSans" w:cs="DejaVuSans"/>
+          <w:sz w:val="16"/>
+          <w:szCs w:val="16"/>
+        </w:rPr>
+        <w:t>únicamente</w:t>
+      </w:r>
+      <w:proofErr w:type="spellEnd"/>
+      <w:r>
+        <w:rPr>
+          <w:rFonts w:ascii="DejaVuSans" w:hAnsi="DejaVuSans" w:cs="DejaVuSans"/>
+          <w:sz w:val="16"/>
+          <w:szCs w:val="16"/>
+        </w:rPr>
+        <w:t xml:space="preserve"> </w:t>
+      </w:r>
+      <w:proofErr w:type="spellStart"/>
+      <w:r>
+        <w:rPr>
+          <w:rFonts w:ascii="DejaVuSans" w:hAnsi="DejaVuSans" w:cs="DejaVuSans"/>
+          <w:sz w:val="16"/>
+          <w:szCs w:val="16"/>
+        </w:rPr>
+        <w:t>español</w:t>
+      </w:r>
+      <w:proofErr w:type="spellEnd"/>
+      <w:r>
+        <w:rPr>
+          <w:rFonts w:ascii="DejaVuSans" w:hAnsi="DejaVuSans" w:cs="DejaVuSans"/>
+          <w:sz w:val="16"/>
+          <w:szCs w:val="16"/>
+        </w:rPr>
+        <w:t xml:space="preserve">? </w:t>
+      </w:r>
+      <w:r>
+        <w:rPr>
+          <w:rFonts w:ascii="DejaVuSans" w:hAnsi="DejaVuSans" w:cs="DejaVuSans"/>
+          <w:sz w:val="12"/>
+          <w:szCs w:val="12"/>
+        </w:rPr>
+        <w:t xml:space="preserve">[Toda la </w:t>
+      </w:r>
+      <w:proofErr w:type="spellStart"/>
+      <w:r>
+        <w:rPr>
+          <w:rFonts w:ascii="DejaVuSans" w:hAnsi="DejaVuSans" w:cs="DejaVuSans"/>
+          <w:sz w:val="12"/>
+          <w:szCs w:val="12"/>
+        </w:rPr>
+        <w:t>información</w:t>
+      </w:r>
+      <w:proofErr w:type="spellEnd"/>
+      <w:r>
+        <w:rPr>
+          <w:rFonts w:ascii="DejaVuSans" w:hAnsi="DejaVuSans" w:cs="DejaVuSans"/>
+          <w:sz w:val="12"/>
+          <w:szCs w:val="12"/>
+        </w:rPr>
+        <w:t>]</w:t>
+      </w:r>
+    </w:p>
+    <w:p>
+      <w:pPr>
+        <w:autoSpaceDE w:val="0"/>
+        <w:autoSpaceDN w:val="0"/>
+        <w:adjustRightInd w:val="0"/>
+        <w:spacing w:after="0" w:line="240" w:lineRule="auto"/>
+        <w:ind w:left="720" w:firstLine="360"/>
+        <w:rPr>
+          <w:rFonts w:ascii="DejaVuSans" w:hAnsi="DejaVuSans" w:cs="DejaVuSans"/>
+          <w:sz w:val="12"/>
+          <w:szCs w:val="12"/>
+        </w:rPr>
+      </w:pPr>
+    </w:p>
+    <w:p>
+      <w:pPr>
+        <w:autoSpaceDE w:val="0"/>
+        <w:autoSpaceDN w:val="0"/>
+        <w:adjustRightInd w:val="0"/>
+        <w:spacing w:after="0" w:line="240" w:lineRule="auto"/>
+        <w:ind w:left="720" w:firstLine="360"/>
+        <w:rPr>
+          <w:rFonts w:ascii="DejaVuSans" w:hAnsi="DejaVuSans" w:cs="DejaVuSans"/>
+          <w:sz w:val="12"/>
+          <w:szCs w:val="12"/>
+        </w:rPr>
+      </w:pPr>
+      <w:r>
+        <w:rPr>
+          <w:rFonts w:ascii="DejaVuSans" w:hAnsi="DejaVuSans" w:cs="DejaVuSans"/>
+          <w:noProof/>
+          <w:sz w:val="12"/>
+          <w:szCs w:val="12"/>
+        </w:rPr>
+        <w:lastRenderedPageBreak/>
+        <w:drawing>
+          <wp:inline distT="0" distB="0" distL="0" distR="0">
+            <wp:extent cx="5306165" cy="6754168"/>
+            <wp:effectExtent l="0" t="0" r="8890" b="8890"/>
+            <wp:docPr id="15" name="Picture 15"/>
+            <wp:cNvGraphicFramePr>
+              <a:graphicFrameLocks xmlns:a="http://schemas.openxmlformats.org/drawingml/2006/main" noChangeAspect="1"/>
+            </wp:cNvGraphicFramePr>
+            <a:graphic xmlns:a="http://schemas.openxmlformats.org/drawingml/2006/main">
+              <a:graphicData uri="http://schemas.openxmlformats.org/drawingml/2006/picture">
+                <pic:pic xmlns:pic="http://schemas.openxmlformats.org/drawingml/2006/picture">
+                  <pic:nvPicPr>
+                    <pic:cNvPr id="15" name="C8C3C97.tmp"/>
+                    <pic:cNvPicPr/>
+                  </pic:nvPicPr>
+                  <pic:blipFill>
+                    <a:blip r:embed="rId18">
+                      <a:extLst>
+                        <a:ext uri="{28A0092B-C50C-407E-A947-70E740481C1C}">
+                          <a14:useLocalDpi xmlns:a14="http://schemas.microsoft.com/office/drawing/2010/main" val="0"/>
+                        </a:ext>
+                      </a:extLst>
+                    </a:blip>
+                    <a:stretch>
+                      <a:fillRect/>
+                    </a:stretch>
+                  </pic:blipFill>
+                  <pic:spPr>
+                    <a:xfrm>
+                      <a:off x="0" y="0"/>
+                      <a:ext cx="5306165" cy="6754168"/>
+                    </a:xfrm>
+                    <a:prstGeom prst="rect">
+                      <a:avLst/>
+                    </a:prstGeom>
+                  </pic:spPr>
+                </pic:pic>
+              </a:graphicData>
+            </a:graphic>
+          </wp:inline>
+        </w:drawing>
+      </w:r>
+    </w:p>
+    <w:p>
+      <w:pPr>
+        <w:autoSpaceDE w:val="0"/>
+        <w:autoSpaceDN w:val="0"/>
+        <w:adjustRightInd w:val="0"/>
+        <w:spacing w:after="0" w:line="240" w:lineRule="auto"/>
+        <w:ind w:left="720" w:firstLine="360"/>
+        <w:rPr>
+          <w:rFonts w:ascii="DejaVuSans" w:hAnsi="DejaVuSans" w:cs="DejaVuSans"/>
+          <w:sz w:val="12"/>
+          <w:szCs w:val="12"/>
+        </w:rPr>
+      </w:pPr>
+      <w:r>
+        <w:rPr>
+          <w:rFonts w:ascii="DejaVuSans" w:hAnsi="DejaVuSans" w:cs="DejaVuSans"/>
+          <w:sz w:val="12"/>
+          <w:szCs w:val="12"/>
+        </w:rPr>
+        <w:t xml:space="preserve"> [</w:t>
+      </w:r>
+      <w:proofErr w:type="spellStart"/>
+      <w:r>
+        <w:rPr>
+          <w:rFonts w:ascii="DejaVuSans" w:hAnsi="DejaVuSans" w:cs="DejaVuSans"/>
+          <w:sz w:val="12"/>
+          <w:szCs w:val="12"/>
+        </w:rPr>
+        <w:t>Nombre</w:t>
+      </w:r>
+      <w:proofErr w:type="spellEnd"/>
+      <w:r>
+        <w:rPr>
+          <w:rFonts w:ascii="DejaVuSans" w:hAnsi="DejaVuSans" w:cs="DejaVuSans"/>
+          <w:sz w:val="12"/>
+          <w:szCs w:val="12"/>
+        </w:rPr>
+        <w:t>]</w:t>
+      </w:r>
+    </w:p>
+    <w:p>
+      <w:pPr>
+        <w:autoSpaceDE w:val="0"/>
+        <w:autoSpaceDN w:val="0"/>
+        <w:adjustRightInd w:val="0"/>
+        <w:spacing w:after="0" w:line="240" w:lineRule="auto"/>
+        <w:ind w:left="720" w:firstLine="360"/>
+        <w:rPr>
+          <w:rFonts w:ascii="DejaVuSans-Bold" w:hAnsi="DejaVuSans-Bold" w:cs="DejaVuSans-Bold"/>
+          <w:bCs/>
+          <w:sz w:val="20"/>
+          <w:szCs w:val="20"/>
+        </w:rPr>
+      </w:pPr>
+      <w:r>
+        <w:rPr>
+          <w:rFonts w:ascii="DejaVuSans-Bold" w:hAnsi="DejaVuSans-Bold" w:cs="DejaVuSans-Bold"/>
+          <w:bCs/>
+          <w:noProof/>
+          <w:sz w:val="20"/>
+          <w:szCs w:val="20"/>
+        </w:rPr>
+        <w:lastRenderedPageBreak/>
+        <w:drawing>
+          <wp:inline distT="0" distB="0" distL="0" distR="0">
+            <wp:extent cx="4029637" cy="4496427"/>
+            <wp:effectExtent l="0" t="0" r="9525" b="0"/>
+            <wp:docPr id="14" name="Picture 14"/>
+            <wp:cNvGraphicFramePr>
+              <a:graphicFrameLocks xmlns:a="http://schemas.openxmlformats.org/drawingml/2006/main" noChangeAspect="1"/>
+            </wp:cNvGraphicFramePr>
+            <a:graphic xmlns:a="http://schemas.openxmlformats.org/drawingml/2006/main">
+              <a:graphicData uri="http://schemas.openxmlformats.org/drawingml/2006/picture">
+                <pic:pic xmlns:pic="http://schemas.openxmlformats.org/drawingml/2006/picture">
+                  <pic:nvPicPr>
+                    <pic:cNvPr id="14" name="C8CAA29.tmp"/>
+                    <pic:cNvPicPr/>
+                  </pic:nvPicPr>
+                  <pic:blipFill>
+                    <a:blip r:embed="rId19">
+                      <a:extLst>
+                        <a:ext uri="{28A0092B-C50C-407E-A947-70E740481C1C}">
+                          <a14:useLocalDpi xmlns:a14="http://schemas.microsoft.com/office/drawing/2010/main" val="0"/>
+                        </a:ext>
+                      </a:extLst>
+                    </a:blip>
+                    <a:stretch>
+                      <a:fillRect/>
+                    </a:stretch>
+                  </pic:blipFill>
+                  <pic:spPr>
+                    <a:xfrm>
+                      <a:off x="0" y="0"/>
+                      <a:ext cx="4029637" cy="4496427"/>
+                    </a:xfrm>
+                    <a:prstGeom prst="rect">
+                      <a:avLst/>
+                    </a:prstGeom>
+                  </pic:spPr>
+                </pic:pic>
+              </a:graphicData>
+            </a:graphic>
+          </wp:inline>
+        </w:drawing>
+      </w:r>
+    </w:p>
+    <w:p>
+      <w:pPr>
+        <w:pStyle w:val="ListParagraph"/>
+        <w:numPr>
+          <w:ilvl w:val="0"/>
+          <w:numId w:val="2"/>
+        </w:numPr>
+        <w:autoSpaceDE w:val="0"/>
+        <w:autoSpaceDN w:val="0"/>
+        <w:adjustRightInd w:val="0"/>
+        <w:spacing w:after="0" w:line="240" w:lineRule="auto"/>
+        <w:rPr>
+          <w:rFonts w:ascii="DejaVuSans" w:hAnsi="DejaVuSans" w:cs="DejaVuSans"/>
+          <w:sz w:val="16"/>
+          <w:szCs w:val="16"/>
+        </w:rPr>
+      </w:pPr>
+      <w:r>
+        <w:rPr>
+          <w:rFonts w:ascii="DejaVuSans" w:hAnsi="DejaVuSans" w:cs="DejaVuSans"/>
+          <w:sz w:val="16"/>
+          <w:szCs w:val="16"/>
+        </w:rPr>
+        <w:t>¿</w:t>
+      </w:r>
+      <w:proofErr w:type="spellStart"/>
+      <w:r>
+        <w:rPr>
+          <w:rFonts w:ascii="DejaVuSans" w:hAnsi="DejaVuSans" w:cs="DejaVuSans"/>
+          <w:sz w:val="16"/>
+          <w:szCs w:val="16"/>
+        </w:rPr>
+        <w:t>En</w:t>
+      </w:r>
+      <w:proofErr w:type="spellEnd"/>
+      <w:r>
+        <w:rPr>
+          <w:rFonts w:ascii="DejaVuSans" w:hAnsi="DejaVuSans" w:cs="DejaVuSans"/>
+          <w:sz w:val="16"/>
+          <w:szCs w:val="16"/>
+        </w:rPr>
+        <w:t xml:space="preserve"> </w:t>
+      </w:r>
+      <w:proofErr w:type="spellStart"/>
+      <w:r>
+        <w:rPr>
+          <w:rFonts w:ascii="DejaVuSans" w:hAnsi="DejaVuSans" w:cs="DejaVuSans"/>
+          <w:sz w:val="16"/>
+          <w:szCs w:val="16"/>
+        </w:rPr>
+        <w:t>qué</w:t>
+      </w:r>
+      <w:proofErr w:type="spellEnd"/>
+      <w:r>
+        <w:rPr>
+          <w:rFonts w:ascii="DejaVuSans" w:hAnsi="DejaVuSans" w:cs="DejaVuSans"/>
+          <w:sz w:val="16"/>
+          <w:szCs w:val="16"/>
+        </w:rPr>
+        <w:t xml:space="preserve"> </w:t>
+      </w:r>
+      <w:proofErr w:type="spellStart"/>
+      <w:r>
+        <w:rPr>
+          <w:rFonts w:ascii="DejaVuSans" w:hAnsi="DejaVuSans" w:cs="DejaVuSans"/>
+          <w:sz w:val="16"/>
+          <w:szCs w:val="16"/>
+        </w:rPr>
+        <w:t>países</w:t>
+      </w:r>
+      <w:proofErr w:type="spellEnd"/>
+      <w:r>
+        <w:rPr>
+          <w:rFonts w:ascii="DejaVuSans" w:hAnsi="DejaVuSans" w:cs="DejaVuSans"/>
+          <w:sz w:val="16"/>
+          <w:szCs w:val="16"/>
+        </w:rPr>
+        <w:t xml:space="preserve"> no </w:t>
+      </w:r>
+      <w:proofErr w:type="spellStart"/>
+      <w:r>
+        <w:rPr>
+          <w:rFonts w:ascii="DejaVuSans" w:hAnsi="DejaVuSans" w:cs="DejaVuSans"/>
+          <w:sz w:val="16"/>
+          <w:szCs w:val="16"/>
+        </w:rPr>
+        <w:t>existe</w:t>
+      </w:r>
+      <w:proofErr w:type="spellEnd"/>
+      <w:r>
+        <w:rPr>
+          <w:rFonts w:ascii="DejaVuSans" w:hAnsi="DejaVuSans" w:cs="DejaVuSans"/>
+          <w:sz w:val="16"/>
+          <w:szCs w:val="16"/>
+        </w:rPr>
+        <w:t xml:space="preserve"> un </w:t>
+      </w:r>
+      <w:proofErr w:type="spellStart"/>
+      <w:r>
+        <w:rPr>
+          <w:rFonts w:ascii="DejaVuSans" w:hAnsi="DejaVuSans" w:cs="DejaVuSans"/>
+          <w:sz w:val="16"/>
+          <w:szCs w:val="16"/>
+        </w:rPr>
+        <w:t>lenguage</w:t>
+      </w:r>
+      <w:proofErr w:type="spellEnd"/>
+      <w:r>
+        <w:rPr>
+          <w:rFonts w:ascii="DejaVuSans" w:hAnsi="DejaVuSans" w:cs="DejaVuSans"/>
+          <w:sz w:val="16"/>
+          <w:szCs w:val="16"/>
+        </w:rPr>
+        <w:t xml:space="preserve"> </w:t>
+      </w:r>
+      <w:proofErr w:type="spellStart"/>
+      <w:r>
+        <w:rPr>
+          <w:rFonts w:ascii="DejaVuSans" w:hAnsi="DejaVuSans" w:cs="DejaVuSans"/>
+          <w:sz w:val="16"/>
+          <w:szCs w:val="16"/>
+        </w:rPr>
+        <w:t>mayoritario</w:t>
+      </w:r>
+      <w:proofErr w:type="spellEnd"/>
+      <w:r>
+        <w:rPr>
+          <w:rFonts w:ascii="DejaVuSans" w:hAnsi="DejaVuSans" w:cs="DejaVuSans"/>
+          <w:sz w:val="16"/>
+          <w:szCs w:val="16"/>
+        </w:rPr>
+        <w:t xml:space="preserve">? (Lo </w:t>
+      </w:r>
+      <w:proofErr w:type="spellStart"/>
+      <w:r>
+        <w:rPr>
+          <w:rFonts w:ascii="DejaVuSans" w:hAnsi="DejaVuSans" w:cs="DejaVuSans"/>
+          <w:sz w:val="16"/>
+          <w:szCs w:val="16"/>
+        </w:rPr>
+        <w:t>conocen</w:t>
+      </w:r>
+      <w:proofErr w:type="spellEnd"/>
+      <w:r>
+        <w:rPr>
+          <w:rFonts w:ascii="DejaVuSans" w:hAnsi="DejaVuSans" w:cs="DejaVuSans"/>
+          <w:sz w:val="16"/>
+          <w:szCs w:val="16"/>
+        </w:rPr>
+        <w:t xml:space="preserve"> </w:t>
+      </w:r>
+      <w:proofErr w:type="spellStart"/>
+      <w:r>
+        <w:rPr>
+          <w:rFonts w:ascii="DejaVuSans" w:hAnsi="DejaVuSans" w:cs="DejaVuSans"/>
+          <w:sz w:val="16"/>
+          <w:szCs w:val="16"/>
+        </w:rPr>
+        <w:t>más</w:t>
+      </w:r>
+      <w:proofErr w:type="spellEnd"/>
+      <w:r>
+        <w:rPr>
+          <w:rFonts w:ascii="DejaVuSans" w:hAnsi="DejaVuSans" w:cs="DejaVuSans"/>
+          <w:sz w:val="16"/>
+          <w:szCs w:val="16"/>
+        </w:rPr>
+        <w:t xml:space="preserve"> del 50%)</w:t>
+      </w:r>
+    </w:p>
+    <w:p>
+      <w:pPr>
+        <w:pStyle w:val="ListParagraph"/>
+        <w:autoSpaceDE w:val="0"/>
+        <w:autoSpaceDN w:val="0"/>
+        <w:adjustRightInd w:val="0"/>
+        <w:spacing w:after="0" w:line="240" w:lineRule="auto"/>
+        <w:ind w:left="1080"/>
+        <w:rPr>
+          <w:rFonts w:ascii="DejaVuSans-Bold" w:hAnsi="DejaVuSans-Bold" w:cs="DejaVuSans-Bold"/>
+          <w:bCs/>
+          <w:sz w:val="20"/>
+          <w:szCs w:val="20"/>
+        </w:rPr>
+      </w:pPr>
+      <w:r>
+        <w:rPr>
+          <w:rFonts w:ascii="DejaVuSans-Bold" w:hAnsi="DejaVuSans-Bold" w:cs="DejaVuSans-Bold"/>
+          <w:bCs/>
+          <w:noProof/>
+          <w:sz w:val="20"/>
+          <w:szCs w:val="20"/>
+        </w:rPr>
+        <w:lastRenderedPageBreak/>
+        <w:drawing>
+          <wp:inline distT="0" distB="0" distL="0" distR="0">
+            <wp:extent cx="5144218" cy="6458851"/>
+            <wp:effectExtent l="0" t="0" r="0" b="0"/>
+            <wp:docPr id="16" name="Picture 16"/>
+            <wp:cNvGraphicFramePr>
+              <a:graphicFrameLocks xmlns:a="http://schemas.openxmlformats.org/drawingml/2006/main" noChangeAspect="1"/>
+            </wp:cNvGraphicFramePr>
+            <a:graphic xmlns:a="http://schemas.openxmlformats.org/drawingml/2006/main">
+              <a:graphicData uri="http://schemas.openxmlformats.org/drawingml/2006/picture">
+                <pic:pic xmlns:pic="http://schemas.openxmlformats.org/drawingml/2006/picture">
+                  <pic:nvPicPr>
+                    <pic:cNvPr id="16" name="C8CFA91.tmp"/>
+                    <pic:cNvPicPr/>
+                  </pic:nvPicPr>
+                  <pic:blipFill>
+                    <a:blip r:embed="rId20">
+                      <a:extLst>
+                        <a:ext uri="{28A0092B-C50C-407E-A947-70E740481C1C}">
+                          <a14:useLocalDpi xmlns:a14="http://schemas.microsoft.com/office/drawing/2010/main" val="0"/>
+                        </a:ext>
+                      </a:extLst>
+                    </a:blip>
+                    <a:stretch>
+                      <a:fillRect/>
+                    </a:stretch>
+                  </pic:blipFill>
+                  <pic:spPr>
+                    <a:xfrm>
+                      <a:off x="0" y="0"/>
+                      <a:ext cx="5144218" cy="6458851"/>
+                    </a:xfrm>
+                    <a:prstGeom prst="rect">
+                      <a:avLst/>
+                    </a:prstGeom>
+                  </pic:spPr>
+                </pic:pic>
+              </a:graphicData>
+            </a:graphic>
+          </wp:inline>
+        </w:drawing>
+      </w:r>
+    </w:p>
+    <w:p>
+      <w:pPr>
+        <w:pStyle w:val="ListParagraph"/>
+        <w:numPr>
+          <w:ilvl w:val="0"/>
+          <w:numId w:val="2"/>
+        </w:numPr>
+        <w:autoSpaceDE w:val="0"/>
+        <w:autoSpaceDN w:val="0"/>
+        <w:adjustRightInd w:val="0"/>
+        <w:spacing w:after="0" w:line="240" w:lineRule="auto"/>
+        <w:rPr>
+          <w:rFonts w:ascii="DejaVuSans" w:hAnsi="DejaVuSans" w:cs="DejaVuSans"/>
+          <w:sz w:val="16"/>
+          <w:szCs w:val="16"/>
+        </w:rPr>
+      </w:pPr>
+      <w:r>
+        <w:rPr>
+          <w:rFonts w:ascii="DejaVuSans" w:hAnsi="DejaVuSans" w:cs="DejaVuSans"/>
+          <w:sz w:val="16"/>
+          <w:szCs w:val="16"/>
+        </w:rPr>
+        <w:t xml:space="preserve">¿De </w:t>
+      </w:r>
+      <w:proofErr w:type="spellStart"/>
+      <w:r>
+        <w:rPr>
+          <w:rFonts w:ascii="DejaVuSans" w:hAnsi="DejaVuSans" w:cs="DejaVuSans"/>
+          <w:sz w:val="16"/>
+          <w:szCs w:val="16"/>
+        </w:rPr>
+        <w:t>cuáles</w:t>
+      </w:r>
+      <w:proofErr w:type="spellEnd"/>
+      <w:r>
+        <w:rPr>
+          <w:rFonts w:ascii="DejaVuSans" w:hAnsi="DejaVuSans" w:cs="DejaVuSans"/>
+          <w:sz w:val="16"/>
+          <w:szCs w:val="16"/>
+        </w:rPr>
+        <w:t xml:space="preserve"> </w:t>
+      </w:r>
+      <w:proofErr w:type="spellStart"/>
+      <w:r>
+        <w:rPr>
+          <w:rFonts w:ascii="DejaVuSans" w:hAnsi="DejaVuSans" w:cs="DejaVuSans"/>
+          <w:sz w:val="16"/>
+          <w:szCs w:val="16"/>
+        </w:rPr>
+        <w:t>países</w:t>
+      </w:r>
+      <w:proofErr w:type="spellEnd"/>
+      <w:r>
+        <w:rPr>
+          <w:rFonts w:ascii="DejaVuSans" w:hAnsi="DejaVuSans" w:cs="DejaVuSans"/>
+          <w:sz w:val="16"/>
+          <w:szCs w:val="16"/>
+        </w:rPr>
+        <w:t xml:space="preserve"> se </w:t>
+      </w:r>
+      <w:proofErr w:type="spellStart"/>
+      <w:r>
+        <w:rPr>
+          <w:rFonts w:ascii="DejaVuSans" w:hAnsi="DejaVuSans" w:cs="DejaVuSans"/>
+          <w:sz w:val="16"/>
+          <w:szCs w:val="16"/>
+        </w:rPr>
+        <w:t>conocen</w:t>
+      </w:r>
+      <w:proofErr w:type="spellEnd"/>
+      <w:r>
+        <w:rPr>
+          <w:rFonts w:ascii="DejaVuSans" w:hAnsi="DejaVuSans" w:cs="DejaVuSans"/>
+          <w:sz w:val="16"/>
+          <w:szCs w:val="16"/>
+        </w:rPr>
+        <w:t xml:space="preserve"> sus </w:t>
+      </w:r>
+      <w:proofErr w:type="spellStart"/>
+      <w:r>
+        <w:rPr>
+          <w:rFonts w:ascii="DejaVuSans" w:hAnsi="DejaVuSans" w:cs="DejaVuSans"/>
+          <w:sz w:val="16"/>
+          <w:szCs w:val="16"/>
+        </w:rPr>
+        <w:t>ciudades</w:t>
+      </w:r>
+      <w:proofErr w:type="spellEnd"/>
+      <w:r>
+        <w:rPr>
+          <w:rFonts w:ascii="DejaVuSans" w:hAnsi="DejaVuSans" w:cs="DejaVuSans"/>
+          <w:sz w:val="16"/>
+          <w:szCs w:val="16"/>
+        </w:rPr>
+        <w:t xml:space="preserve"> y sus </w:t>
+      </w:r>
+      <w:proofErr w:type="spellStart"/>
+      <w:r>
+        <w:rPr>
+          <w:rFonts w:ascii="DejaVuSans" w:hAnsi="DejaVuSans" w:cs="DejaVuSans"/>
+          <w:sz w:val="16"/>
+          <w:szCs w:val="16"/>
+        </w:rPr>
+        <w:t>lenguas</w:t>
+      </w:r>
+      <w:proofErr w:type="spellEnd"/>
+      <w:r>
+        <w:rPr>
+          <w:rFonts w:ascii="DejaVuSans" w:hAnsi="DejaVuSans" w:cs="DejaVuSans"/>
+          <w:sz w:val="16"/>
+          <w:szCs w:val="16"/>
+        </w:rPr>
+        <w:t>?</w:t>
+      </w:r>
+    </w:p>
+    <w:p>
+      <w:pPr>
+        <w:pStyle w:val="ListParagraph"/>
+        <w:autoSpaceDE w:val="0"/>
+        <w:autoSpaceDN w:val="0"/>
+        <w:adjustRightInd w:val="0"/>
+        <w:spacing w:after="0" w:line="240" w:lineRule="auto"/>
+        <w:ind w:left="1080"/>
+        <w:rPr>
+          <w:rFonts w:ascii="DejaVuSans-Bold" w:hAnsi="DejaVuSans-Bold" w:cs="DejaVuSans-Bold"/>
+          <w:bCs/>
+          <w:sz w:val="20"/>
+          <w:szCs w:val="20"/>
+        </w:rPr>
+      </w:pPr>
+      <w:r>
+        <w:rPr>
+          <w:rFonts w:ascii="DejaVuSans-Bold" w:hAnsi="DejaVuSans-Bold" w:cs="DejaVuSans-Bold"/>
+          <w:bCs/>
+          <w:noProof/>
+          <w:sz w:val="20"/>
+          <w:szCs w:val="20"/>
+        </w:rPr>
+        <w:lastRenderedPageBreak/>
+        <w:drawing>
+          <wp:inline distT="0" distB="0" distL="0" distR="0">
+            <wp:extent cx="4134427" cy="6649378"/>
+            <wp:effectExtent l="0" t="0" r="0" b="0"/>
+            <wp:docPr id="18" name="Picture 18"/>
+            <wp:cNvGraphicFramePr>
+              <a:graphicFrameLocks xmlns:a="http://schemas.openxmlformats.org/drawingml/2006/main" noChangeAspect="1"/>
+            </wp:cNvGraphicFramePr>
+            <a:graphic xmlns:a="http://schemas.openxmlformats.org/drawingml/2006/main">
+              <a:graphicData uri="http://schemas.openxmlformats.org/drawingml/2006/picture">
+                <pic:pic xmlns:pic="http://schemas.openxmlformats.org/drawingml/2006/picture">
+                  <pic:nvPicPr>
+                    <pic:cNvPr id="18" name="C8CFC7E.tmp"/>
+                    <pic:cNvPicPr/>
+                  </pic:nvPicPr>
+                  <pic:blipFill>
+                    <a:blip r:embed="rId21">
+                      <a:extLst>
+                        <a:ext uri="{28A0092B-C50C-407E-A947-70E740481C1C}">
+                          <a14:useLocalDpi xmlns:a14="http://schemas.microsoft.com/office/drawing/2010/main" val="0"/>
+                        </a:ext>
+                      </a:extLst>
+                    </a:blip>
+                    <a:stretch>
+                      <a:fillRect/>
+                    </a:stretch>
+                  </pic:blipFill>
+                  <pic:spPr>
+                    <a:xfrm>
+                      <a:off x="0" y="0"/>
+                      <a:ext cx="4134427" cy="6649378"/>
+                    </a:xfrm>
+                    <a:prstGeom prst="rect">
+                      <a:avLst/>
+                    </a:prstGeom>
+                  </pic:spPr>
+                </pic:pic>
+              </a:graphicData>
+            </a:graphic>
+          </wp:inline>
+        </w:drawing>
+      </w:r>
+    </w:p>
+    <w:p>
+      <w:pPr>
+        <w:pStyle w:val="ListParagraph"/>
+        <w:numPr>
+          <w:ilvl w:val="0"/>
+          <w:numId w:val="2"/>
+        </w:numPr>
+        <w:autoSpaceDE w:val="0"/>
+        <w:autoSpaceDN w:val="0"/>
+        <w:adjustRightInd w:val="0"/>
+        <w:spacing w:after="0" w:line="240" w:lineRule="auto"/>
+        <w:rPr>
+          <w:rFonts w:ascii="DejaVuSans" w:hAnsi="DejaVuSans" w:cs="DejaVuSans"/>
+          <w:sz w:val="16"/>
+          <w:szCs w:val="16"/>
+        </w:rPr>
+      </w:pPr>
+      <w:r>
+        <w:rPr>
+          <w:rFonts w:ascii="DejaVuSans" w:hAnsi="DejaVuSans" w:cs="DejaVuSans"/>
+          <w:sz w:val="16"/>
+          <w:szCs w:val="16"/>
+        </w:rPr>
+        <w:t xml:space="preserve">¿De </w:t>
+      </w:r>
+      <w:proofErr w:type="spellStart"/>
+      <w:r>
+        <w:rPr>
+          <w:rFonts w:ascii="DejaVuSans" w:hAnsi="DejaVuSans" w:cs="DejaVuSans"/>
+          <w:sz w:val="16"/>
+          <w:szCs w:val="16"/>
+        </w:rPr>
+        <w:t>cuáles</w:t>
+      </w:r>
+      <w:proofErr w:type="spellEnd"/>
+      <w:r>
+        <w:rPr>
+          <w:rFonts w:ascii="DejaVuSans" w:hAnsi="DejaVuSans" w:cs="DejaVuSans"/>
+          <w:sz w:val="16"/>
+          <w:szCs w:val="16"/>
+        </w:rPr>
+        <w:t xml:space="preserve"> </w:t>
+      </w:r>
+      <w:proofErr w:type="spellStart"/>
+      <w:r>
+        <w:rPr>
+          <w:rFonts w:ascii="DejaVuSans" w:hAnsi="DejaVuSans" w:cs="DejaVuSans"/>
+          <w:sz w:val="16"/>
+          <w:szCs w:val="16"/>
+        </w:rPr>
+        <w:t>países</w:t>
+      </w:r>
+      <w:proofErr w:type="spellEnd"/>
+      <w:r>
+        <w:rPr>
+          <w:rFonts w:ascii="DejaVuSans" w:hAnsi="DejaVuSans" w:cs="DejaVuSans"/>
+          <w:sz w:val="16"/>
+          <w:szCs w:val="16"/>
+        </w:rPr>
+        <w:t xml:space="preserve"> no se </w:t>
+      </w:r>
+      <w:proofErr w:type="spellStart"/>
+      <w:r>
+        <w:rPr>
+          <w:rFonts w:ascii="DejaVuSans" w:hAnsi="DejaVuSans" w:cs="DejaVuSans"/>
+          <w:sz w:val="16"/>
+          <w:szCs w:val="16"/>
+        </w:rPr>
+        <w:t>conocen</w:t>
+      </w:r>
+      <w:proofErr w:type="spellEnd"/>
+      <w:r>
+        <w:rPr>
+          <w:rFonts w:ascii="DejaVuSans" w:hAnsi="DejaVuSans" w:cs="DejaVuSans"/>
+          <w:sz w:val="16"/>
+          <w:szCs w:val="16"/>
+        </w:rPr>
+        <w:t xml:space="preserve"> </w:t>
+      </w:r>
+      <w:proofErr w:type="spellStart"/>
+      <w:r>
+        <w:rPr>
+          <w:rFonts w:ascii="DejaVuSans" w:hAnsi="DejaVuSans" w:cs="DejaVuSans"/>
+          <w:sz w:val="16"/>
+          <w:szCs w:val="16"/>
+        </w:rPr>
+        <w:t>sino</w:t>
+      </w:r>
+      <w:proofErr w:type="spellEnd"/>
+      <w:r>
+        <w:rPr>
+          <w:rFonts w:ascii="DejaVuSans" w:hAnsi="DejaVuSans" w:cs="DejaVuSans"/>
+          <w:sz w:val="16"/>
+          <w:szCs w:val="16"/>
+        </w:rPr>
+        <w:t xml:space="preserve"> sus </w:t>
+      </w:r>
+      <w:proofErr w:type="spellStart"/>
+      <w:r>
+        <w:rPr>
+          <w:rFonts w:ascii="DejaVuSans" w:hAnsi="DejaVuSans" w:cs="DejaVuSans"/>
+          <w:sz w:val="16"/>
+          <w:szCs w:val="16"/>
+        </w:rPr>
+        <w:t>datos</w:t>
+      </w:r>
+      <w:proofErr w:type="spellEnd"/>
+      <w:r>
+        <w:rPr>
+          <w:rFonts w:ascii="DejaVuSans" w:hAnsi="DejaVuSans" w:cs="DejaVuSans"/>
+          <w:sz w:val="16"/>
+          <w:szCs w:val="16"/>
+        </w:rPr>
+        <w:t xml:space="preserve"> </w:t>
+      </w:r>
+      <w:proofErr w:type="spellStart"/>
+      <w:r>
+        <w:rPr>
+          <w:rFonts w:ascii="DejaVuSans" w:hAnsi="DejaVuSans" w:cs="DejaVuSans"/>
+          <w:sz w:val="16"/>
+          <w:szCs w:val="16"/>
+        </w:rPr>
+        <w:t>básicos</w:t>
+      </w:r>
+      <w:proofErr w:type="spellEnd"/>
+      <w:r>
+        <w:rPr>
+          <w:rFonts w:ascii="DejaVuSans" w:hAnsi="DejaVuSans" w:cs="DejaVuSans"/>
+          <w:sz w:val="16"/>
+          <w:szCs w:val="16"/>
+        </w:rPr>
+        <w:t xml:space="preserve"> </w:t>
+      </w:r>
+      <w:proofErr w:type="spellStart"/>
+      <w:r>
+        <w:rPr>
+          <w:rFonts w:ascii="DejaVuSans" w:hAnsi="DejaVuSans" w:cs="DejaVuSans"/>
+          <w:sz w:val="16"/>
+          <w:szCs w:val="16"/>
+        </w:rPr>
+        <w:t>nombre</w:t>
+      </w:r>
+      <w:proofErr w:type="spellEnd"/>
+      <w:r>
+        <w:rPr>
+          <w:rFonts w:ascii="DejaVuSans" w:hAnsi="DejaVuSans" w:cs="DejaVuSans"/>
+          <w:sz w:val="16"/>
+          <w:szCs w:val="16"/>
+        </w:rPr>
+        <w:t>, area y población?</w:t>
+      </w:r>
+    </w:p>
+    <w:p>
+      <w:pPr>
+        <w:pStyle w:val="ListParagraph"/>
+        <w:autoSpaceDE w:val="0"/>
+        <w:autoSpaceDN w:val="0"/>
+        <w:adjustRightInd w:val="0"/>
+        <w:spacing w:after="0" w:line="240" w:lineRule="auto"/>
+        <w:ind w:left="1080"/>
+        <w:rPr>
+          <w:rFonts w:ascii="DejaVuSans-Bold" w:hAnsi="DejaVuSans-Bold" w:cs="DejaVuSans-Bold"/>
+          <w:bCs/>
+          <w:sz w:val="20"/>
+          <w:szCs w:val="20"/>
+        </w:rPr>
+      </w:pPr>
+      <w:r>
+        <w:rPr>
+          <w:rFonts w:ascii="DejaVuSans-Bold" w:hAnsi="DejaVuSans-Bold" w:cs="DejaVuSans-Bold"/>
+          <w:bCs/>
+          <w:noProof/>
+          <w:sz w:val="20"/>
+          <w:szCs w:val="20"/>
+        </w:rPr>
+        <w:lastRenderedPageBreak/>
+        <w:drawing>
+          <wp:inline distT="0" distB="0" distL="0" distR="0">
+            <wp:extent cx="4296375" cy="6649378"/>
+            <wp:effectExtent l="0" t="0" r="9525" b="0"/>
+            <wp:docPr id="19" name="Picture 19"/>
+            <wp:cNvGraphicFramePr>
+              <a:graphicFrameLocks xmlns:a="http://schemas.openxmlformats.org/drawingml/2006/main" noChangeAspect="1"/>
+            </wp:cNvGraphicFramePr>
+            <a:graphic xmlns:a="http://schemas.openxmlformats.org/drawingml/2006/main">
+              <a:graphicData uri="http://schemas.openxmlformats.org/drawingml/2006/picture">
+                <pic:pic xmlns:pic="http://schemas.openxmlformats.org/drawingml/2006/picture">
+                  <pic:nvPicPr>
+                    <pic:cNvPr id="19" name="C8C4EC1.tmp"/>
+                    <pic:cNvPicPr/>
+                  </pic:nvPicPr>
+                  <pic:blipFill>
+                    <a:blip r:embed="rId22">
+                      <a:extLst>
+                        <a:ext uri="{28A0092B-C50C-407E-A947-70E740481C1C}">
+                          <a14:useLocalDpi xmlns:a14="http://schemas.microsoft.com/office/drawing/2010/main" val="0"/>
+                        </a:ext>
+                      </a:extLst>
+                    </a:blip>
+                    <a:stretch>
+                      <a:fillRect/>
+                    </a:stretch>
+                  </pic:blipFill>
+                  <pic:spPr>
+                    <a:xfrm>
+                      <a:off x="0" y="0"/>
+                      <a:ext cx="4296375" cy="6649378"/>
+                    </a:xfrm>
+                    <a:prstGeom prst="rect">
+                      <a:avLst/>
+                    </a:prstGeom>
+                  </pic:spPr>
+                </pic:pic>
+              </a:graphicData>
+            </a:graphic>
+          </wp:inline>
+        </w:drawing>
+      </w:r>
+    </w:p>
+    <w:p>
+      <w:pPr>
+        <w:pStyle w:val="ListParagraph"/>
+        <w:numPr>
+          <w:ilvl w:val="0"/>
+          <w:numId w:val="2"/>
+        </w:numPr>
+        <w:autoSpaceDE w:val="0"/>
+        <w:autoSpaceDN w:val="0"/>
+        <w:adjustRightInd w:val="0"/>
+        <w:spacing w:after="0" w:line="240" w:lineRule="auto"/>
+        <w:rPr>
+          <w:rFonts w:ascii="DejaVuSans" w:hAnsi="DejaVuSans" w:cs="DejaVuSans"/>
+          <w:sz w:val="16"/>
+          <w:szCs w:val="16"/>
+        </w:rPr>
+      </w:pPr>
+      <w:r>
+        <w:rPr>
+          <w:rFonts w:ascii="DejaVuSans" w:hAnsi="DejaVuSans" w:cs="DejaVuSans"/>
+          <w:sz w:val="16"/>
+          <w:szCs w:val="16"/>
+        </w:rPr>
+        <w:t>¿</w:t>
+      </w:r>
+      <w:proofErr w:type="spellStart"/>
+      <w:r>
+        <w:rPr>
+          <w:rFonts w:ascii="DejaVuSans" w:hAnsi="DejaVuSans" w:cs="DejaVuSans"/>
+          <w:sz w:val="16"/>
+          <w:szCs w:val="16"/>
+        </w:rPr>
+        <w:t>En</w:t>
+      </w:r>
+      <w:proofErr w:type="spellEnd"/>
+      <w:r>
+        <w:rPr>
+          <w:rFonts w:ascii="DejaVuSans" w:hAnsi="DejaVuSans" w:cs="DejaVuSans"/>
+          <w:sz w:val="16"/>
+          <w:szCs w:val="16"/>
+        </w:rPr>
+        <w:t xml:space="preserve"> </w:t>
+      </w:r>
+      <w:proofErr w:type="spellStart"/>
+      <w:r>
+        <w:rPr>
+          <w:rFonts w:ascii="DejaVuSans" w:hAnsi="DejaVuSans" w:cs="DejaVuSans"/>
+          <w:sz w:val="16"/>
+          <w:szCs w:val="16"/>
+        </w:rPr>
+        <w:t>qué</w:t>
+      </w:r>
+      <w:proofErr w:type="spellEnd"/>
+      <w:r>
+        <w:rPr>
+          <w:rFonts w:ascii="DejaVuSans" w:hAnsi="DejaVuSans" w:cs="DejaVuSans"/>
+          <w:sz w:val="16"/>
+          <w:szCs w:val="16"/>
+        </w:rPr>
+        <w:t xml:space="preserve"> </w:t>
+      </w:r>
+      <w:proofErr w:type="spellStart"/>
+      <w:r>
+        <w:rPr>
+          <w:rFonts w:ascii="DejaVuSans" w:hAnsi="DejaVuSans" w:cs="DejaVuSans"/>
+          <w:sz w:val="16"/>
+          <w:szCs w:val="16"/>
+        </w:rPr>
+        <w:t>países</w:t>
+      </w:r>
+      <w:proofErr w:type="spellEnd"/>
+      <w:r>
+        <w:rPr>
+          <w:rFonts w:ascii="DejaVuSans" w:hAnsi="DejaVuSans" w:cs="DejaVuSans"/>
+          <w:sz w:val="16"/>
+          <w:szCs w:val="16"/>
+        </w:rPr>
+        <w:t xml:space="preserve"> se </w:t>
+      </w:r>
+      <w:proofErr w:type="spellStart"/>
+      <w:r>
+        <w:rPr>
+          <w:rFonts w:ascii="DejaVuSans" w:hAnsi="DejaVuSans" w:cs="DejaVuSans"/>
+          <w:sz w:val="16"/>
+          <w:szCs w:val="16"/>
+        </w:rPr>
+        <w:t>hablan</w:t>
+      </w:r>
+      <w:proofErr w:type="spellEnd"/>
+      <w:r>
+        <w:rPr>
+          <w:rFonts w:ascii="DejaVuSans" w:hAnsi="DejaVuSans" w:cs="DejaVuSans"/>
+          <w:sz w:val="16"/>
+          <w:szCs w:val="16"/>
+        </w:rPr>
+        <w:t xml:space="preserve"> </w:t>
+      </w:r>
+      <w:proofErr w:type="spellStart"/>
+      <w:r>
+        <w:rPr>
+          <w:rFonts w:ascii="DejaVuSans" w:hAnsi="DejaVuSans" w:cs="DejaVuSans"/>
+          <w:sz w:val="16"/>
+          <w:szCs w:val="16"/>
+        </w:rPr>
+        <w:t>más</w:t>
+      </w:r>
+      <w:proofErr w:type="spellEnd"/>
+      <w:r>
+        <w:rPr>
+          <w:rFonts w:ascii="DejaVuSans" w:hAnsi="DejaVuSans" w:cs="DejaVuSans"/>
+          <w:sz w:val="16"/>
+          <w:szCs w:val="16"/>
+        </w:rPr>
+        <w:t xml:space="preserve"> de </w:t>
+      </w:r>
+      <w:proofErr w:type="spellStart"/>
+      <w:r>
+        <w:rPr>
+          <w:rFonts w:ascii="DejaVuSans" w:hAnsi="DejaVuSans" w:cs="DejaVuSans"/>
+          <w:sz w:val="16"/>
+          <w:szCs w:val="16"/>
+        </w:rPr>
+        <w:t>cinco</w:t>
+      </w:r>
+      <w:proofErr w:type="spellEnd"/>
+      <w:r>
+        <w:rPr>
+          <w:rFonts w:ascii="DejaVuSans" w:hAnsi="DejaVuSans" w:cs="DejaVuSans"/>
+          <w:sz w:val="16"/>
+          <w:szCs w:val="16"/>
+        </w:rPr>
+        <w:t xml:space="preserve"> </w:t>
+      </w:r>
+      <w:proofErr w:type="spellStart"/>
+      <w:r>
+        <w:rPr>
+          <w:rFonts w:ascii="DejaVuSans" w:hAnsi="DejaVuSans" w:cs="DejaVuSans"/>
+          <w:sz w:val="16"/>
+          <w:szCs w:val="16"/>
+        </w:rPr>
+        <w:t>lenguas</w:t>
+      </w:r>
+      <w:proofErr w:type="spellEnd"/>
+      <w:r>
+        <w:rPr>
+          <w:rFonts w:ascii="DejaVuSans" w:hAnsi="DejaVuSans" w:cs="DejaVuSans"/>
+          <w:sz w:val="16"/>
+          <w:szCs w:val="16"/>
+        </w:rPr>
+        <w:t>?</w:t>
+      </w:r>
+    </w:p>
+    <w:p>
+      <w:pPr>
+        <w:pStyle w:val="ListParagraph"/>
+        <w:autoSpaceDE w:val="0"/>
+        <w:autoSpaceDN w:val="0"/>
+        <w:adjustRightInd w:val="0"/>
+        <w:spacing w:after="0" w:line="240" w:lineRule="auto"/>
+        <w:ind w:left="1080"/>
+        <w:rPr>
+          <w:rFonts w:ascii="DejaVuSans-Bold" w:hAnsi="DejaVuSans-Bold" w:cs="DejaVuSans-Bold"/>
+          <w:bCs/>
+          <w:sz w:val="20"/>
+          <w:szCs w:val="20"/>
+        </w:rPr>
+      </w:pPr>
+      <w:r>
+        <w:rPr>
+          <w:rFonts w:ascii="DejaVuSans-Bold" w:hAnsi="DejaVuSans-Bold" w:cs="DejaVuSans-Bold"/>
+          <w:bCs/>
+          <w:noProof/>
+          <w:sz w:val="20"/>
+          <w:szCs w:val="20"/>
+        </w:rPr>
+        <w:lastRenderedPageBreak/>
+        <w:drawing>
+          <wp:inline distT="0" distB="0" distL="0" distR="0">
+            <wp:extent cx="3496163" cy="3762900"/>
+            <wp:effectExtent l="0" t="0" r="9525" b="9525"/>
+            <wp:docPr id="20" name="Picture 20"/>
+            <wp:cNvGraphicFramePr>
+              <a:graphicFrameLocks xmlns:a="http://schemas.openxmlformats.org/drawingml/2006/main" noChangeAspect="1"/>
+            </wp:cNvGraphicFramePr>
+            <a:graphic xmlns:a="http://schemas.openxmlformats.org/drawingml/2006/main">
+              <a:graphicData uri="http://schemas.openxmlformats.org/drawingml/2006/picture">
+                <pic:pic xmlns:pic="http://schemas.openxmlformats.org/drawingml/2006/picture">
+                  <pic:nvPicPr>
+                    <pic:cNvPr id="20" name="C8CB8B2.tmp"/>
+                    <pic:cNvPicPr/>
+                  </pic:nvPicPr>
+                  <pic:blipFill>
+                    <a:blip r:embed="rId23">
+                      <a:extLst>
+                        <a:ext uri="{28A0092B-C50C-407E-A947-70E740481C1C}">
+                          <a14:useLocalDpi xmlns:a14="http://schemas.microsoft.com/office/drawing/2010/main" val="0"/>
+                        </a:ext>
+                      </a:extLst>
+                    </a:blip>
+                    <a:stretch>
+                      <a:fillRect/>
+                    </a:stretch>
+                  </pic:blipFill>
+                  <pic:spPr>
+                    <a:xfrm>
+                      <a:off x="0" y="0"/>
+                      <a:ext cx="3496163" cy="3762900"/>
+                    </a:xfrm>
+                    <a:prstGeom prst="rect">
+                      <a:avLst/>
+                    </a:prstGeom>
+                  </pic:spPr>
+                </pic:pic>
+              </a:graphicData>
+            </a:graphic>
+          </wp:inline>
+        </w:drawing>
+      </w:r>
+    </w:p>
+    <w:p>
+      <w:pPr>
+        <w:pStyle w:val="ListParagraph"/>
+        <w:numPr>
+          <w:ilvl w:val="0"/>
+          <w:numId w:val="2"/>
+        </w:numPr>
+        <w:autoSpaceDE w:val="0"/>
+        <w:autoSpaceDN w:val="0"/>
+        <w:adjustRightInd w:val="0"/>
+        <w:spacing w:after="0" w:line="240" w:lineRule="auto"/>
+        <w:rPr>
+          <w:rFonts w:ascii="DejaVuSans" w:hAnsi="DejaVuSans" w:cs="DejaVuSans"/>
+          <w:sz w:val="16"/>
+          <w:szCs w:val="16"/>
+        </w:rPr>
+      </w:pPr>
+      <w:r>
+        <w:rPr>
+          <w:rFonts w:ascii="DejaVuSans" w:hAnsi="DejaVuSans" w:cs="DejaVuSans"/>
+          <w:sz w:val="16"/>
+          <w:szCs w:val="16"/>
+        </w:rPr>
+        <w:t>¿</w:t>
+      </w:r>
+      <w:proofErr w:type="spellStart"/>
+      <w:r>
+        <w:rPr>
+          <w:rFonts w:ascii="DejaVuSans" w:hAnsi="DejaVuSans" w:cs="DejaVuSans"/>
+          <w:sz w:val="16"/>
+          <w:szCs w:val="16"/>
+        </w:rPr>
+        <w:t>Cuáles</w:t>
+      </w:r>
+      <w:proofErr w:type="spellEnd"/>
+      <w:r>
+        <w:rPr>
+          <w:rFonts w:ascii="DejaVuSans" w:hAnsi="DejaVuSans" w:cs="DejaVuSans"/>
+          <w:sz w:val="16"/>
+          <w:szCs w:val="16"/>
+        </w:rPr>
+        <w:t xml:space="preserve"> </w:t>
+      </w:r>
+      <w:proofErr w:type="spellStart"/>
+      <w:r>
+        <w:rPr>
+          <w:rFonts w:ascii="DejaVuSans" w:hAnsi="DejaVuSans" w:cs="DejaVuSans"/>
+          <w:sz w:val="16"/>
+          <w:szCs w:val="16"/>
+        </w:rPr>
+        <w:t>países</w:t>
+      </w:r>
+      <w:proofErr w:type="spellEnd"/>
+      <w:r>
+        <w:rPr>
+          <w:rFonts w:ascii="DejaVuSans" w:hAnsi="DejaVuSans" w:cs="DejaVuSans"/>
+          <w:sz w:val="16"/>
+          <w:szCs w:val="16"/>
+        </w:rPr>
+        <w:t xml:space="preserve"> </w:t>
+      </w:r>
+      <w:proofErr w:type="spellStart"/>
+      <w:r>
+        <w:rPr>
+          <w:rFonts w:ascii="DejaVuSans" w:hAnsi="DejaVuSans" w:cs="DejaVuSans"/>
+          <w:sz w:val="16"/>
+          <w:szCs w:val="16"/>
+        </w:rPr>
+        <w:t>tienen</w:t>
+      </w:r>
+      <w:proofErr w:type="spellEnd"/>
+      <w:r>
+        <w:rPr>
+          <w:rFonts w:ascii="DejaVuSans" w:hAnsi="DejaVuSans" w:cs="DejaVuSans"/>
+          <w:sz w:val="16"/>
+          <w:szCs w:val="16"/>
+        </w:rPr>
+        <w:t xml:space="preserve"> </w:t>
+      </w:r>
+      <w:proofErr w:type="spellStart"/>
+      <w:r>
+        <w:rPr>
+          <w:rFonts w:ascii="DejaVuSans" w:hAnsi="DejaVuSans" w:cs="DejaVuSans"/>
+          <w:sz w:val="16"/>
+          <w:szCs w:val="16"/>
+        </w:rPr>
+        <w:t>área</w:t>
+      </w:r>
+      <w:proofErr w:type="spellEnd"/>
+      <w:r>
+        <w:rPr>
+          <w:rFonts w:ascii="DejaVuSans" w:hAnsi="DejaVuSans" w:cs="DejaVuSans"/>
+          <w:sz w:val="16"/>
+          <w:szCs w:val="16"/>
+        </w:rPr>
+        <w:t xml:space="preserve"> superior al </w:t>
+      </w:r>
+      <w:proofErr w:type="spellStart"/>
+      <w:r>
+        <w:rPr>
+          <w:rFonts w:ascii="DejaVuSans" w:hAnsi="DejaVuSans" w:cs="DejaVuSans"/>
+          <w:sz w:val="16"/>
+          <w:szCs w:val="16"/>
+        </w:rPr>
+        <w:t>promedio</w:t>
+      </w:r>
+      <w:proofErr w:type="spellEnd"/>
+      <w:r>
+        <w:rPr>
+          <w:rFonts w:ascii="DejaVuSans" w:hAnsi="DejaVuSans" w:cs="DejaVuSans"/>
+          <w:sz w:val="16"/>
+          <w:szCs w:val="16"/>
+        </w:rPr>
+        <w:t>?</w:t>
+      </w:r>
+    </w:p>
+    <w:p>
+      <w:pPr>
+        <w:pStyle w:val="ListParagraph"/>
+        <w:autoSpaceDE w:val="0"/>
+        <w:autoSpaceDN w:val="0"/>
+        <w:adjustRightInd w:val="0"/>
+        <w:spacing w:after="0" w:line="240" w:lineRule="auto"/>
+        <w:ind w:left="1080"/>
+        <w:rPr>
+          <w:rFonts w:ascii="DejaVuSans-Bold" w:hAnsi="DejaVuSans-Bold" w:cs="DejaVuSans-Bold"/>
+          <w:bCs/>
+          <w:sz w:val="20"/>
+          <w:szCs w:val="20"/>
+        </w:rPr>
+      </w:pPr>
+      <w:r>
+        <w:rPr>
+          <w:rFonts w:ascii="DejaVuSans-Bold" w:hAnsi="DejaVuSans-Bold" w:cs="DejaVuSans-Bold"/>
+          <w:bCs/>
+          <w:noProof/>
+          <w:sz w:val="20"/>
+          <w:szCs w:val="20"/>
+        </w:rPr>
+        <w:lastRenderedPageBreak/>
+        <w:drawing>
+          <wp:inline distT="0" distB="0" distL="0" distR="0">
+            <wp:extent cx="5268060" cy="6649378"/>
+            <wp:effectExtent l="0" t="0" r="8890" b="0"/>
+            <wp:docPr id="21" name="Picture 21"/>
+            <wp:cNvGraphicFramePr>
+              <a:graphicFrameLocks xmlns:a="http://schemas.openxmlformats.org/drawingml/2006/main" noChangeAspect="1"/>
+            </wp:cNvGraphicFramePr>
+            <a:graphic xmlns:a="http://schemas.openxmlformats.org/drawingml/2006/main">
+              <a:graphicData uri="http://schemas.openxmlformats.org/drawingml/2006/picture">
+                <pic:pic xmlns:pic="http://schemas.openxmlformats.org/drawingml/2006/picture">
+                  <pic:nvPicPr>
+                    <pic:cNvPr id="21" name="C8C64E7.tmp"/>
+                    <pic:cNvPicPr/>
+                  </pic:nvPicPr>
+                  <pic:blipFill>
+                    <a:blip r:embed="rId24">
+                      <a:extLst>
+                        <a:ext uri="{28A0092B-C50C-407E-A947-70E740481C1C}">
+                          <a14:useLocalDpi xmlns:a14="http://schemas.microsoft.com/office/drawing/2010/main" val="0"/>
+                        </a:ext>
+                      </a:extLst>
+                    </a:blip>
+                    <a:stretch>
+                      <a:fillRect/>
+                    </a:stretch>
+                  </pic:blipFill>
+                  <pic:spPr>
+                    <a:xfrm>
+                      <a:off x="0" y="0"/>
+                      <a:ext cx="5268060" cy="6649378"/>
+                    </a:xfrm>
+                    <a:prstGeom prst="rect">
+                      <a:avLst/>
+                    </a:prstGeom>
+                  </pic:spPr>
+                </pic:pic>
+              </a:graphicData>
+            </a:graphic>
+          </wp:inline>
+        </w:drawing>
+      </w:r>
+    </w:p>
+    <w:p>
+      <w:pPr>
+        <w:pStyle w:val="ListParagraph"/>
+        <w:autoSpaceDE w:val="0"/>
+        <w:autoSpaceDN w:val="0"/>
+        <w:adjustRightInd w:val="0"/>
+        <w:spacing w:after="0" w:line="240" w:lineRule="auto"/>
+        <w:ind w:left="1080"/>
+        <w:rPr>
+          <w:rFonts w:ascii="DejaVuSans-Bold" w:hAnsi="DejaVuSans-Bold" w:cs="DejaVuSans-Bold"/>
           <w:bCs/>
           <w:sz w:val="20"/>
           <w:szCs w:val="20"/>

</xml_diff>